<commit_message>
Figure edits, paper edits
</commit_message>
<xml_diff>
--- a/Revision_PLOS/Supplements/New Supplements/S1_Fig.docx
+++ b/Revision_PLOS/Supplements/New Supplements/S1_Fig.docx
@@ -23,8 +23,6 @@
         </w:rPr>
         <w:t>. Accuracy, loss, and testing results on validation folds.</w:t>
       </w:r>
-      <w:bookmarkStart w:id="0" w:name="_GoBack"/>
-      <w:bookmarkEnd w:id="0"/>
     </w:p>
     <w:p>
       <w:pPr>
@@ -32,28 +30,68 @@
           <w:rFonts w:ascii="Times New Roman" w:hAnsi="Times New Roman" w:cs="Times New Roman"/>
         </w:rPr>
       </w:pPr>
-      <w:r>
-        <w:rPr>
-          <w:rFonts w:ascii="Times New Roman" w:hAnsi="Times New Roman" w:cs="Times New Roman"/>
-        </w:rPr>
-        <w:t>Training and testing results for 10-fold validation.</w:t>
+      <w:bookmarkStart w:id="0" w:name="_Hlk8906770"/>
+      <w:r>
+        <w:rPr>
+          <w:rFonts w:ascii="Times New Roman" w:hAnsi="Times New Roman" w:cs="Times New Roman"/>
+        </w:rPr>
+        <w:t>Training and testing results for 10-fold validation</w:t>
+      </w:r>
+      <w:r>
+        <w:rPr>
+          <w:rFonts w:ascii="Times New Roman" w:hAnsi="Times New Roman" w:cs="Times New Roman"/>
+        </w:rPr>
+        <w:t xml:space="preserve">: </w:t>
+      </w:r>
+      <w:r>
+        <w:rPr>
+          <w:rFonts w:ascii="Times New Roman" w:hAnsi="Times New Roman" w:cs="Times New Roman"/>
+        </w:rPr>
+        <w:t>accuracy and loss for each fold during the training process</w:t>
+      </w:r>
+      <w:r>
+        <w:rPr>
+          <w:rFonts w:ascii="Times New Roman" w:hAnsi="Times New Roman" w:cs="Times New Roman"/>
+        </w:rPr>
+        <w:t xml:space="preserve"> (A)</w:t>
+      </w:r>
+      <w:r>
+        <w:rPr>
+          <w:rFonts w:ascii="Times New Roman" w:hAnsi="Times New Roman" w:cs="Times New Roman"/>
+        </w:rPr>
+        <w:t>. T</w:t>
+      </w:r>
+      <w:r>
+        <w:rPr>
+          <w:rFonts w:ascii="Times New Roman" w:hAnsi="Times New Roman" w:cs="Times New Roman"/>
+        </w:rPr>
+        <w:t>he precision and recall for each fold (B)</w:t>
+      </w:r>
+      <w:r>
+        <w:rPr>
+          <w:rFonts w:ascii="Times New Roman" w:hAnsi="Times New Roman" w:cs="Times New Roman"/>
+        </w:rPr>
+        <w:t>.</w:t>
+      </w:r>
+    </w:p>
+    <w:bookmarkEnd w:id="0"/>
+    <w:p>
+      <w:pPr>
+        <w:rPr>
+          <w:rFonts w:ascii="Times New Roman" w:hAnsi="Times New Roman" w:cs="Times New Roman"/>
+          <w:b/>
+        </w:rPr>
+      </w:pPr>
+      <w:r>
+        <w:rPr>
+          <w:rFonts w:ascii="Times New Roman" w:hAnsi="Times New Roman" w:cs="Times New Roman"/>
+          <w:b/>
+        </w:rPr>
+        <w:t>A</w:t>
       </w:r>
     </w:p>
     <w:p>
-      <w:pPr>
-        <w:rPr>
-          <w:rFonts w:ascii="Times New Roman" w:hAnsi="Times New Roman" w:cs="Times New Roman"/>
-        </w:rPr>
-      </w:pPr>
-      <w:r>
-        <w:rPr>
-          <w:rFonts w:ascii="Times New Roman" w:hAnsi="Times New Roman" w:cs="Times New Roman"/>
-        </w:rPr>
-        <w:t>Here we present the accuracy and loss for each fold during the training process.</w:t>
-      </w:r>
-    </w:p>
-    <w:p/>
-    <w:p>
+      <w:bookmarkStart w:id="1" w:name="_GoBack"/>
       <w:r>
         <w:rPr>
           <w:noProof/>
@@ -107,18 +145,81 @@
           </wp:inline>
         </w:drawing>
       </w:r>
+      <w:bookmarkEnd w:id="1"/>
     </w:p>
     <w:p/>
     <w:p/>
+    <w:p/>
+    <w:p/>
     <w:p>
-      <w:r>
-        <w:t>The testing results for each fold.</w:t>
+      <w:pPr>
+        <w:rPr>
+          <w:rFonts w:ascii="Times New Roman" w:hAnsi="Times New Roman" w:cs="Times New Roman"/>
+          <w:b/>
+        </w:rPr>
+      </w:pPr>
+      <w:r>
+        <w:rPr>
+          <w:rFonts w:ascii="Times New Roman" w:hAnsi="Times New Roman" w:cs="Times New Roman"/>
+          <w:b/>
+        </w:rPr>
+        <w:t>B</w:t>
       </w:r>
     </w:p>
     <w:p/>
     <w:p>
       <w:r>
-        <w:t>XXXX</w:t>
+        <w:rPr>
+          <w:noProof/>
+        </w:rPr>
+        <w:drawing>
+          <wp:inline distT="0" distB="0" distL="0" distR="0">
+            <wp:extent cx="3362325" cy="4352925"/>
+            <wp:effectExtent l="0" t="0" r="9525" b="9525"/>
+            <wp:docPr id="2" name="Picture 2"/>
+            <wp:cNvGraphicFramePr>
+              <a:graphicFrameLocks xmlns:a="http://schemas.openxmlformats.org/drawingml/2006/main" noChangeAspect="1"/>
+            </wp:cNvGraphicFramePr>
+            <a:graphic xmlns:a="http://schemas.openxmlformats.org/drawingml/2006/main">
+              <a:graphicData uri="http://schemas.openxmlformats.org/drawingml/2006/picture">
+                <pic:pic xmlns:pic="http://schemas.openxmlformats.org/drawingml/2006/picture">
+                  <pic:nvPicPr>
+                    <pic:cNvPr id="0" name="Picture 1"/>
+                    <pic:cNvPicPr>
+                      <a:picLocks noChangeAspect="1" noChangeArrowheads="1"/>
+                    </pic:cNvPicPr>
+                  </pic:nvPicPr>
+                  <pic:blipFill>
+                    <a:blip r:embed="rId5" cstate="print">
+                      <a:extLst>
+                        <a:ext uri="{28A0092B-C50C-407E-A947-70E740481C1C}">
+                          <a14:useLocalDpi xmlns:a14="http://schemas.microsoft.com/office/drawing/2010/main" val="0"/>
+                        </a:ext>
+                      </a:extLst>
+                    </a:blip>
+                    <a:srcRect/>
+                    <a:stretch>
+                      <a:fillRect/>
+                    </a:stretch>
+                  </pic:blipFill>
+                  <pic:spPr bwMode="auto">
+                    <a:xfrm>
+                      <a:off x="0" y="0"/>
+                      <a:ext cx="3362325" cy="4352925"/>
+                    </a:xfrm>
+                    <a:prstGeom prst="rect">
+                      <a:avLst/>
+                    </a:prstGeom>
+                    <a:noFill/>
+                    <a:ln>
+                      <a:noFill/>
+                    </a:ln>
+                  </pic:spPr>
+                </pic:pic>
+              </a:graphicData>
+            </a:graphic>
+          </wp:inline>
+        </w:drawing>
       </w:r>
     </w:p>
     <w:sectPr>

</xml_diff>